<commit_message>
Commi final, R Markdown gerado com Sucesso.
</commit_message>
<xml_diff>
--- a/PosUnisinosEstatisticaAplicada/RendaPerCapta/RendaPerCapta.docx
+++ b/PosUnisinosEstatisticaAplicada/RendaPerCapta/RendaPerCapta.docx
@@ -7,7 +7,75 @@
         <w:pStyle w:val="Title"/>
       </w:pPr>
       <w:r>
-        <w:t xml:space="preserve">title</w:t>
+        <w:t xml:space="preserve">A</w:t>
+      </w:r>
+      <w:r>
+        <w:t xml:space="preserve"> </w:t>
+      </w:r>
+      <w:r>
+        <w:t xml:space="preserve">Renda</w:t>
+      </w:r>
+      <w:r>
+        <w:t xml:space="preserve"> </w:t>
+      </w:r>
+      <w:r>
+        <w:t xml:space="preserve">per</w:t>
+      </w:r>
+      <w:r>
+        <w:t xml:space="preserve"> </w:t>
+      </w:r>
+      <w:r>
+        <w:t xml:space="preserve">capita</w:t>
+      </w:r>
+      <w:r>
+        <w:t xml:space="preserve"> </w:t>
+      </w:r>
+      <w:r>
+        <w:t xml:space="preserve">de</w:t>
+      </w:r>
+      <w:r>
+        <w:t xml:space="preserve"> </w:t>
+      </w:r>
+      <w:r>
+        <w:t xml:space="preserve">Municípios</w:t>
+      </w:r>
+      <w:r>
+        <w:t xml:space="preserve"> </w:t>
+      </w:r>
+      <w:r>
+        <w:t xml:space="preserve">Gaúchos</w:t>
+      </w:r>
+    </w:p>
+    <w:p>
+      <w:pPr>
+        <w:pStyle w:val="Subtitle"/>
+      </w:pPr>
+      <w:r>
+        <w:t xml:space="preserve">Região</w:t>
+      </w:r>
+      <w:r>
+        <w:t xml:space="preserve"> </w:t>
+      </w:r>
+      <w:r>
+        <w:t xml:space="preserve">Metropolitana</w:t>
+      </w:r>
+      <w:r>
+        <w:t xml:space="preserve"> </w:t>
+      </w:r>
+      <w:r>
+        <w:t xml:space="preserve">de</w:t>
+      </w:r>
+      <w:r>
+        <w:t xml:space="preserve"> </w:t>
+      </w:r>
+      <w:r>
+        <w:t xml:space="preserve">Porto</w:t>
+      </w:r>
+      <w:r>
+        <w:t xml:space="preserve"> </w:t>
+      </w:r>
+      <w:r>
+        <w:t xml:space="preserve">Alegre</w:t>
       </w:r>
     </w:p>
     <w:p>
@@ -60,10 +128,10 @@
       <w:pPr>
         <w:pStyle w:val="Heading2"/>
       </w:pPr>
-      <w:bookmarkStart w:id="21" w:name="inroducao-da-analise"/>
+      <w:bookmarkStart w:id="21" w:name="introducao-da-analise"/>
       <w:bookmarkEnd w:id="21"/>
       <w:r>
-        <w:t xml:space="preserve">Inrodução da Análise</w:t>
+        <w:t xml:space="preserve">Introdução da Análise</w:t>
       </w:r>
     </w:p>
     <w:p>
@@ -189,13 +257,85 @@
         <w:rPr>
           <w:rStyle w:val="KeywordTok"/>
         </w:rPr>
-        <w:t xml:space="preserve">summary</w:t>
-      </w:r>
-      <w:r>
-        <w:rPr>
-          <w:rStyle w:val="NormalTok"/>
-        </w:rPr>
-        <w:t xml:space="preserve">(cars)</w:t>
+        <w:t xml:space="preserve">library</w:t>
+      </w:r>
+      <w:r>
+        <w:rPr>
+          <w:rStyle w:val="NormalTok"/>
+        </w:rPr>
+        <w:t xml:space="preserve">(readxl)</w:t>
+      </w:r>
+      <w:r>
+        <w:br w:type="textWrapping"/>
+      </w:r>
+      <w:r>
+        <w:rPr>
+          <w:rStyle w:val="NormalTok"/>
+        </w:rPr>
+        <w:t xml:space="preserve">dadosbrutos &lt;-</w:t>
+      </w:r>
+      <w:r>
+        <w:rPr>
+          <w:rStyle w:val="StringTok"/>
+        </w:rPr>
+        <w:t xml:space="preserve"> </w:t>
+      </w:r>
+      <w:r>
+        <w:rPr>
+          <w:rStyle w:val="KeywordTok"/>
+        </w:rPr>
+        <w:t xml:space="preserve">read_excel</w:t>
+      </w:r>
+      <w:r>
+        <w:rPr>
+          <w:rStyle w:val="NormalTok"/>
+        </w:rPr>
+        <w:t xml:space="preserve">(</w:t>
+      </w:r>
+      <w:r>
+        <w:rPr>
+          <w:rStyle w:val="StringTok"/>
+        </w:rPr>
+        <w:t xml:space="preserve">"~/GitHub/GeneralRepositoriesUnisinos/PosUnisinosEstatisticaAplicada/RendaPerCapta/atlas2013_municipios.xlsx"</w:t>
+      </w:r>
+      <w:r>
+        <w:rPr>
+          <w:rStyle w:val="NormalTok"/>
+        </w:rPr>
+        <w:t xml:space="preserve">)</w:t>
+      </w:r>
+      <w:r>
+        <w:br w:type="textWrapping"/>
+      </w:r>
+      <w:r>
+        <w:br w:type="textWrapping"/>
+      </w:r>
+      <w:r>
+        <w:rPr>
+          <w:rStyle w:val="KeywordTok"/>
+        </w:rPr>
+        <w:t xml:space="preserve">library</w:t>
+      </w:r>
+      <w:r>
+        <w:rPr>
+          <w:rStyle w:val="NormalTok"/>
+        </w:rPr>
+        <w:t xml:space="preserve">(readr)</w:t>
+      </w:r>
+      <w:r>
+        <w:br w:type="textWrapping"/>
+      </w:r>
+      <w:r>
+        <w:rPr>
+          <w:rStyle w:val="KeywordTok"/>
+        </w:rPr>
+        <w:t xml:space="preserve">library</w:t>
+      </w:r>
+      <w:r>
+        <w:rPr>
+          <w:rStyle w:val="NormalTok"/>
+        </w:rPr>
+        <w:t xml:space="preserve">(dplyr)</w:t>
       </w:r>
     </w:p>
     <w:p>
@@ -206,7 +346,7 @@
         <w:rPr>
           <w:rStyle w:val="VerbatimChar"/>
         </w:rPr>
-        <w:t xml:space="preserve">##      speed           dist       </w:t>
+        <w:t xml:space="preserve">## </w:t>
       </w:r>
       <w:r>
         <w:br w:type="textWrapping"/>
@@ -215,16 +355,18 @@
         <w:rPr>
           <w:rStyle w:val="VerbatimChar"/>
         </w:rPr>
-        <w:t xml:space="preserve">##  Min.   : 4.0   Min.   :  2.00  </w:t>
-      </w:r>
-      <w:r>
-        <w:br w:type="textWrapping"/>
-      </w:r>
+        <w:t xml:space="preserve">## Attaching package: 'dplyr'</w:t>
+      </w:r>
+    </w:p>
+    <w:p>
+      <w:pPr>
+        <w:pStyle w:val="SourceCode"/>
+      </w:pPr>
       <w:r>
         <w:rPr>
           <w:rStyle w:val="VerbatimChar"/>
         </w:rPr>
-        <w:t xml:space="preserve">##  1st Qu.:12.0   1st Qu.: 26.00  </w:t>
+        <w:t xml:space="preserve">## The following objects are masked from 'package:stats':</w:t>
       </w:r>
       <w:r>
         <w:br w:type="textWrapping"/>
@@ -233,7 +375,7 @@
         <w:rPr>
           <w:rStyle w:val="VerbatimChar"/>
         </w:rPr>
-        <w:t xml:space="preserve">##  Median :15.0   Median : 36.00  </w:t>
+        <w:t xml:space="preserve">## </w:t>
       </w:r>
       <w:r>
         <w:br w:type="textWrapping"/>
@@ -242,16 +384,18 @@
         <w:rPr>
           <w:rStyle w:val="VerbatimChar"/>
         </w:rPr>
-        <w:t xml:space="preserve">##  Mean   :15.4   Mean   : 42.98  </w:t>
-      </w:r>
-      <w:r>
-        <w:br w:type="textWrapping"/>
-      </w:r>
+        <w:t xml:space="preserve">##     filter, lag</w:t>
+      </w:r>
+    </w:p>
+    <w:p>
+      <w:pPr>
+        <w:pStyle w:val="SourceCode"/>
+      </w:pPr>
       <w:r>
         <w:rPr>
           <w:rStyle w:val="VerbatimChar"/>
         </w:rPr>
-        <w:t xml:space="preserve">##  3rd Qu.:19.0   3rd Qu.: 56.00  </w:t>
+        <w:t xml:space="preserve">## The following objects are masked from 'package:base':</w:t>
       </w:r>
       <w:r>
         <w:br w:type="textWrapping"/>
@@ -260,7 +404,357 @@
         <w:rPr>
           <w:rStyle w:val="VerbatimChar"/>
         </w:rPr>
-        <w:t xml:space="preserve">##  Max.   :25.0   Max.   :120.00</w:t>
+        <w:t xml:space="preserve">## </w:t>
+      </w:r>
+      <w:r>
+        <w:br w:type="textWrapping"/>
+      </w:r>
+      <w:r>
+        <w:rPr>
+          <w:rStyle w:val="VerbatimChar"/>
+        </w:rPr>
+        <w:t xml:space="preserve">##     intersect, setdiff, setequal, union</w:t>
+      </w:r>
+    </w:p>
+    <w:p>
+      <w:pPr>
+        <w:pStyle w:val="SourceCode"/>
+      </w:pPr>
+      <w:r>
+        <w:rPr>
+          <w:rStyle w:val="KeywordTok"/>
+        </w:rPr>
+        <w:t xml:space="preserve">library</w:t>
+      </w:r>
+      <w:r>
+        <w:rPr>
+          <w:rStyle w:val="NormalTok"/>
+        </w:rPr>
+        <w:t xml:space="preserve">(stringr)</w:t>
+      </w:r>
+      <w:r>
+        <w:br w:type="textWrapping"/>
+      </w:r>
+      <w:r>
+        <w:br w:type="textWrapping"/>
+      </w:r>
+      <w:r>
+        <w:rPr>
+          <w:rStyle w:val="NormalTok"/>
+        </w:rPr>
+        <w:t xml:space="preserve">dadosrs &lt;-</w:t>
+      </w:r>
+      <w:r>
+        <w:br w:type="textWrapping"/>
+      </w:r>
+      <w:r>
+        <w:rPr>
+          <w:rStyle w:val="StringTok"/>
+        </w:rPr>
+        <w:t xml:space="preserve">  </w:t>
+      </w:r>
+      <w:r>
+        <w:rPr>
+          <w:rStyle w:val="KeywordTok"/>
+        </w:rPr>
+        <w:t xml:space="preserve">filter</w:t>
+      </w:r>
+      <w:r>
+        <w:rPr>
+          <w:rStyle w:val="NormalTok"/>
+        </w:rPr>
+        <w:t xml:space="preserve">(</w:t>
+      </w:r>
+      <w:r>
+        <w:br w:type="textWrapping"/>
+      </w:r>
+      <w:r>
+        <w:rPr>
+          <w:rStyle w:val="NormalTok"/>
+        </w:rPr>
+        <w:t xml:space="preserve">    </w:t>
+      </w:r>
+      <w:r>
+        <w:rPr>
+          <w:rStyle w:val="KeywordTok"/>
+        </w:rPr>
+        <w:t xml:space="preserve">select</w:t>
+      </w:r>
+      <w:r>
+        <w:rPr>
+          <w:rStyle w:val="NormalTok"/>
+        </w:rPr>
+        <w:t xml:space="preserve">(</w:t>
+      </w:r>
+      <w:r>
+        <w:br w:type="textWrapping"/>
+      </w:r>
+      <w:r>
+        <w:rPr>
+          <w:rStyle w:val="NormalTok"/>
+        </w:rPr>
+        <w:t xml:space="preserve">      </w:t>
+      </w:r>
+      <w:r>
+        <w:rPr>
+          <w:rStyle w:val="KeywordTok"/>
+        </w:rPr>
+        <w:t xml:space="preserve">subset.data.frame</w:t>
+      </w:r>
+      <w:r>
+        <w:rPr>
+          <w:rStyle w:val="NormalTok"/>
+        </w:rPr>
+        <w:t xml:space="preserve">(dadosbrutos, UF </w:t>
+      </w:r>
+      <w:r>
+        <w:rPr>
+          <w:rStyle w:val="OperatorTok"/>
+        </w:rPr>
+        <w:t xml:space="preserve">==</w:t>
+      </w:r>
+      <w:r>
+        <w:rPr>
+          <w:rStyle w:val="StringTok"/>
+        </w:rPr>
+        <w:t xml:space="preserve"> </w:t>
+      </w:r>
+      <w:r>
+        <w:rPr>
+          <w:rStyle w:val="DecValTok"/>
+        </w:rPr>
+        <w:t xml:space="preserve">43</w:t>
+      </w:r>
+      <w:r>
+        <w:rPr>
+          <w:rStyle w:val="NormalTok"/>
+        </w:rPr>
+        <w:t xml:space="preserve">),</w:t>
+      </w:r>
+      <w:r>
+        <w:br w:type="textWrapping"/>
+      </w:r>
+      <w:r>
+        <w:rPr>
+          <w:rStyle w:val="NormalTok"/>
+        </w:rPr>
+        <w:t xml:space="preserve">      ANO,</w:t>
+      </w:r>
+      <w:r>
+        <w:br w:type="textWrapping"/>
+      </w:r>
+      <w:r>
+        <w:rPr>
+          <w:rStyle w:val="NormalTok"/>
+        </w:rPr>
+        <w:t xml:space="preserve">      UF,</w:t>
+      </w:r>
+      <w:r>
+        <w:br w:type="textWrapping"/>
+      </w:r>
+      <w:r>
+        <w:rPr>
+          <w:rStyle w:val="NormalTok"/>
+        </w:rPr>
+        <w:t xml:space="preserve">      MUNICIPIO,</w:t>
+      </w:r>
+      <w:r>
+        <w:br w:type="textWrapping"/>
+      </w:r>
+      <w:r>
+        <w:rPr>
+          <w:rStyle w:val="NormalTok"/>
+        </w:rPr>
+        <w:t xml:space="preserve">      RDPC,</w:t>
+      </w:r>
+      <w:r>
+        <w:br w:type="textWrapping"/>
+      </w:r>
+      <w:r>
+        <w:rPr>
+          <w:rStyle w:val="NormalTok"/>
+        </w:rPr>
+        <w:t xml:space="preserve">      IDHM,</w:t>
+      </w:r>
+      <w:r>
+        <w:br w:type="textWrapping"/>
+      </w:r>
+      <w:r>
+        <w:rPr>
+          <w:rStyle w:val="NormalTok"/>
+        </w:rPr>
+        <w:t xml:space="preserve">      ESPVIDA,</w:t>
+      </w:r>
+      <w:r>
+        <w:br w:type="textWrapping"/>
+      </w:r>
+      <w:r>
+        <w:rPr>
+          <w:rStyle w:val="NormalTok"/>
+        </w:rPr>
+        <w:t xml:space="preserve">      GINI,</w:t>
+      </w:r>
+      <w:r>
+        <w:br w:type="textWrapping"/>
+      </w:r>
+      <w:r>
+        <w:rPr>
+          <w:rStyle w:val="NormalTok"/>
+        </w:rPr>
+        <w:t xml:space="preserve">      PESOURB</w:t>
+      </w:r>
+      <w:r>
+        <w:br w:type="textWrapping"/>
+      </w:r>
+      <w:r>
+        <w:rPr>
+          <w:rStyle w:val="NormalTok"/>
+        </w:rPr>
+        <w:t xml:space="preserve">    ),</w:t>
+      </w:r>
+      <w:r>
+        <w:br w:type="textWrapping"/>
+      </w:r>
+      <w:r>
+        <w:rPr>
+          <w:rStyle w:val="NormalTok"/>
+        </w:rPr>
+        <w:t xml:space="preserve">    MUNICIPIO </w:t>
+      </w:r>
+      <w:r>
+        <w:rPr>
+          <w:rStyle w:val="OperatorTok"/>
+        </w:rPr>
+        <w:t xml:space="preserve">%in%</w:t>
+      </w:r>
+      <w:r>
+        <w:rPr>
+          <w:rStyle w:val="StringTok"/>
+        </w:rPr>
+        <w:t xml:space="preserve"> </w:t>
+      </w:r>
+      <w:r>
+        <w:rPr>
+          <w:rStyle w:val="KeywordTok"/>
+        </w:rPr>
+        <w:t xml:space="preserve">c</w:t>
+      </w:r>
+      <w:r>
+        <w:rPr>
+          <w:rStyle w:val="NormalTok"/>
+        </w:rPr>
+        <w:t xml:space="preserve">(</w:t>
+      </w:r>
+      <w:r>
+        <w:rPr>
+          <w:rStyle w:val="StringTok"/>
+        </w:rPr>
+        <w:t xml:space="preserve">"NOVO HAMBURGO"</w:t>
+      </w:r>
+      <w:r>
+        <w:rPr>
+          <w:rStyle w:val="NormalTok"/>
+        </w:rPr>
+        <w:t xml:space="preserve">, </w:t>
+      </w:r>
+      <w:r>
+        <w:rPr>
+          <w:rStyle w:val="StringTok"/>
+        </w:rPr>
+        <w:t xml:space="preserve">"SÃO LEOPOLDO"</w:t>
+      </w:r>
+      <w:r>
+        <w:rPr>
+          <w:rStyle w:val="NormalTok"/>
+        </w:rPr>
+        <w:t xml:space="preserve">, </w:t>
+      </w:r>
+      <w:r>
+        <w:rPr>
+          <w:rStyle w:val="StringTok"/>
+        </w:rPr>
+        <w:t xml:space="preserve">"SAPUCAIA DO SUL"</w:t>
+      </w:r>
+      <w:r>
+        <w:rPr>
+          <w:rStyle w:val="NormalTok"/>
+        </w:rPr>
+        <w:t xml:space="preserve">, </w:t>
+      </w:r>
+      <w:r>
+        <w:rPr>
+          <w:rStyle w:val="StringTok"/>
+        </w:rPr>
+        <w:t xml:space="preserve">"ESTEIO"</w:t>
+      </w:r>
+      <w:r>
+        <w:rPr>
+          <w:rStyle w:val="NormalTok"/>
+        </w:rPr>
+        <w:t xml:space="preserve">, </w:t>
+      </w:r>
+      <w:r>
+        <w:rPr>
+          <w:rStyle w:val="StringTok"/>
+        </w:rPr>
+        <w:t xml:space="preserve">"CANOAS"</w:t>
+      </w:r>
+      <w:r>
+        <w:rPr>
+          <w:rStyle w:val="NormalTok"/>
+        </w:rPr>
+        <w:t xml:space="preserve">, </w:t>
+      </w:r>
+      <w:r>
+        <w:rPr>
+          <w:rStyle w:val="StringTok"/>
+        </w:rPr>
+        <w:t xml:space="preserve">"PORTO ALEGRE"</w:t>
+      </w:r>
+      <w:r>
+        <w:rPr>
+          <w:rStyle w:val="NormalTok"/>
+        </w:rPr>
+        <w:t xml:space="preserve">, </w:t>
+      </w:r>
+      <w:r>
+        <w:rPr>
+          <w:rStyle w:val="StringTok"/>
+        </w:rPr>
+        <w:t xml:space="preserve">"GUAÍBA"</w:t>
+      </w:r>
+      <w:r>
+        <w:rPr>
+          <w:rStyle w:val="NormalTok"/>
+        </w:rPr>
+        <w:t xml:space="preserve">)</w:t>
+      </w:r>
+      <w:r>
+        <w:br w:type="textWrapping"/>
+      </w:r>
+      <w:r>
+        <w:rPr>
+          <w:rStyle w:val="NormalTok"/>
+        </w:rPr>
+        <w:t xml:space="preserve">  )</w:t>
+      </w:r>
+      <w:r>
+        <w:br w:type="textWrapping"/>
+      </w:r>
+      <w:r>
+        <w:br w:type="textWrapping"/>
+      </w:r>
+      <w:r>
+        <w:rPr>
+          <w:rStyle w:val="KeywordTok"/>
+        </w:rPr>
+        <w:t xml:space="preserve">View</w:t>
+      </w:r>
+      <w:r>
+        <w:rPr>
+          <w:rStyle w:val="NormalTok"/>
+        </w:rPr>
+        <w:t xml:space="preserve">(dadosrs)</w:t>
       </w:r>
     </w:p>
     <w:p>
@@ -459,7 +953,7 @@
     </w:lvl>
   </w:abstractNum>
   <w:abstractNum w:abstractNumId="990">
-    <w:nsid w:val="7669e809"/>
+    <w:nsid w:val="e062a49f"/>
     <w:multiLevelType w:val="multilevel"/>
     <w:lvl w:ilvl="0">
       <w:numFmt w:val="bullet"/>
@@ -540,7 +1034,7 @@
     </w:lvl>
   </w:abstractNum>
   <w:abstractNum w:abstractNumId="99411">
-    <w:nsid w:val="ac3d8ac4"/>
+    <w:nsid w:val="85a0f059"/>
     <w:multiLevelType w:val="multilevel"/>
     <w:lvl w:ilvl="0">
       <w:start w:val="1"/>

</xml_diff>

<commit_message>
Commit Final Ajuste R Markdown
</commit_message>
<xml_diff>
--- a/PosUnisinosEstatisticaAplicada/RendaPerCapta/RendaPerCapta.docx
+++ b/PosUnisinosEstatisticaAplicada/RendaPerCapta/RendaPerCapta.docx
@@ -270,6 +270,134 @@
       </w:r>
       <w:r>
         <w:rPr>
+          <w:rStyle w:val="KeywordTok"/>
+        </w:rPr>
+        <w:t xml:space="preserve">library</w:t>
+      </w:r>
+      <w:r>
+        <w:rPr>
+          <w:rStyle w:val="NormalTok"/>
+        </w:rPr>
+        <w:t xml:space="preserve">(readr)</w:t>
+      </w:r>
+      <w:r>
+        <w:br w:type="textWrapping"/>
+      </w:r>
+      <w:r>
+        <w:rPr>
+          <w:rStyle w:val="KeywordTok"/>
+        </w:rPr>
+        <w:t xml:space="preserve">library</w:t>
+      </w:r>
+      <w:r>
+        <w:rPr>
+          <w:rStyle w:val="NormalTok"/>
+        </w:rPr>
+        <w:t xml:space="preserve">(dplyr)</w:t>
+      </w:r>
+    </w:p>
+    <w:p>
+      <w:pPr>
+        <w:pStyle w:val="SourceCode"/>
+      </w:pPr>
+      <w:r>
+        <w:rPr>
+          <w:rStyle w:val="VerbatimChar"/>
+        </w:rPr>
+        <w:t xml:space="preserve">## </w:t>
+      </w:r>
+      <w:r>
+        <w:br w:type="textWrapping"/>
+      </w:r>
+      <w:r>
+        <w:rPr>
+          <w:rStyle w:val="VerbatimChar"/>
+        </w:rPr>
+        <w:t xml:space="preserve">## Attaching package: 'dplyr'</w:t>
+      </w:r>
+    </w:p>
+    <w:p>
+      <w:pPr>
+        <w:pStyle w:val="SourceCode"/>
+      </w:pPr>
+      <w:r>
+        <w:rPr>
+          <w:rStyle w:val="VerbatimChar"/>
+        </w:rPr>
+        <w:t xml:space="preserve">## The following objects are masked from 'package:stats':</w:t>
+      </w:r>
+      <w:r>
+        <w:br w:type="textWrapping"/>
+      </w:r>
+      <w:r>
+        <w:rPr>
+          <w:rStyle w:val="VerbatimChar"/>
+        </w:rPr>
+        <w:t xml:space="preserve">## </w:t>
+      </w:r>
+      <w:r>
+        <w:br w:type="textWrapping"/>
+      </w:r>
+      <w:r>
+        <w:rPr>
+          <w:rStyle w:val="VerbatimChar"/>
+        </w:rPr>
+        <w:t xml:space="preserve">##     filter, lag</w:t>
+      </w:r>
+    </w:p>
+    <w:p>
+      <w:pPr>
+        <w:pStyle w:val="SourceCode"/>
+      </w:pPr>
+      <w:r>
+        <w:rPr>
+          <w:rStyle w:val="VerbatimChar"/>
+        </w:rPr>
+        <w:t xml:space="preserve">## The following objects are masked from 'package:base':</w:t>
+      </w:r>
+      <w:r>
+        <w:br w:type="textWrapping"/>
+      </w:r>
+      <w:r>
+        <w:rPr>
+          <w:rStyle w:val="VerbatimChar"/>
+        </w:rPr>
+        <w:t xml:space="preserve">## </w:t>
+      </w:r>
+      <w:r>
+        <w:br w:type="textWrapping"/>
+      </w:r>
+      <w:r>
+        <w:rPr>
+          <w:rStyle w:val="VerbatimChar"/>
+        </w:rPr>
+        <w:t xml:space="preserve">##     intersect, setdiff, setequal, union</w:t>
+      </w:r>
+    </w:p>
+    <w:p>
+      <w:pPr>
+        <w:pStyle w:val="SourceCode"/>
+      </w:pPr>
+      <w:r>
+        <w:rPr>
+          <w:rStyle w:val="KeywordTok"/>
+        </w:rPr>
+        <w:t xml:space="preserve">library</w:t>
+      </w:r>
+      <w:r>
+        <w:rPr>
+          <w:rStyle w:val="NormalTok"/>
+        </w:rPr>
+        <w:t xml:space="preserve">(stringr)</w:t>
+      </w:r>
+      <w:r>
+        <w:br w:type="textWrapping"/>
+      </w:r>
+      <w:r>
+        <w:br w:type="textWrapping"/>
+      </w:r>
+      <w:r>
+        <w:rPr>
           <w:rStyle w:val="NormalTok"/>
         </w:rPr>
         <w:t xml:space="preserve">dadosbrutos &lt;-</w:t>
@@ -296,7 +424,7 @@
         <w:rPr>
           <w:rStyle w:val="StringTok"/>
         </w:rPr>
-        <w:t xml:space="preserve">"~/GitHub/GeneralRepositoriesUnisinos/PosUnisinosEstatisticaAplicada/RendaPerCapta/atlas2013_municipios.xlsx"</w:t>
+        <w:t xml:space="preserve">"atlas2013_municipios.xlsx"</w:t>
       </w:r>
       <w:r>
         <w:rPr>
@@ -312,30 +440,330 @@
       </w:r>
       <w:r>
         <w:rPr>
+          <w:rStyle w:val="NormalTok"/>
+        </w:rPr>
+        <w:t xml:space="preserve">dadosrs &lt;-</w:t>
+      </w:r>
+      <w:r>
+        <w:br w:type="textWrapping"/>
+      </w:r>
+      <w:r>
+        <w:rPr>
+          <w:rStyle w:val="StringTok"/>
+        </w:rPr>
+        <w:t xml:space="preserve">  </w:t>
+      </w:r>
+      <w:r>
+        <w:rPr>
           <w:rStyle w:val="KeywordTok"/>
         </w:rPr>
-        <w:t xml:space="preserve">library</w:t>
-      </w:r>
-      <w:r>
-        <w:rPr>
-          <w:rStyle w:val="NormalTok"/>
-        </w:rPr>
-        <w:t xml:space="preserve">(readr)</w:t>
-      </w:r>
-      <w:r>
-        <w:br w:type="textWrapping"/>
+        <w:t xml:space="preserve">filter</w:t>
+      </w:r>
+      <w:r>
+        <w:rPr>
+          <w:rStyle w:val="NormalTok"/>
+        </w:rPr>
+        <w:t xml:space="preserve">(</w:t>
+      </w:r>
+      <w:r>
+        <w:br w:type="textWrapping"/>
+      </w:r>
+      <w:r>
+        <w:rPr>
+          <w:rStyle w:val="NormalTok"/>
+        </w:rPr>
+        <w:t xml:space="preserve">    </w:t>
       </w:r>
       <w:r>
         <w:rPr>
           <w:rStyle w:val="KeywordTok"/>
         </w:rPr>
-        <w:t xml:space="preserve">library</w:t>
-      </w:r>
-      <w:r>
-        <w:rPr>
-          <w:rStyle w:val="NormalTok"/>
-        </w:rPr>
-        <w:t xml:space="preserve">(dplyr)</w:t>
+        <w:t xml:space="preserve">select</w:t>
+      </w:r>
+      <w:r>
+        <w:rPr>
+          <w:rStyle w:val="NormalTok"/>
+        </w:rPr>
+        <w:t xml:space="preserve">(</w:t>
+      </w:r>
+      <w:r>
+        <w:br w:type="textWrapping"/>
+      </w:r>
+      <w:r>
+        <w:rPr>
+          <w:rStyle w:val="NormalTok"/>
+        </w:rPr>
+        <w:t xml:space="preserve">      </w:t>
+      </w:r>
+      <w:r>
+        <w:rPr>
+          <w:rStyle w:val="KeywordTok"/>
+        </w:rPr>
+        <w:t xml:space="preserve">subset.data.frame</w:t>
+      </w:r>
+      <w:r>
+        <w:rPr>
+          <w:rStyle w:val="NormalTok"/>
+        </w:rPr>
+        <w:t xml:space="preserve">(dadosbrutos, UF </w:t>
+      </w:r>
+      <w:r>
+        <w:rPr>
+          <w:rStyle w:val="OperatorTok"/>
+        </w:rPr>
+        <w:t xml:space="preserve">==</w:t>
+      </w:r>
+      <w:r>
+        <w:rPr>
+          <w:rStyle w:val="StringTok"/>
+        </w:rPr>
+        <w:t xml:space="preserve"> </w:t>
+      </w:r>
+      <w:r>
+        <w:rPr>
+          <w:rStyle w:val="DecValTok"/>
+        </w:rPr>
+        <w:t xml:space="preserve">43</w:t>
+      </w:r>
+      <w:r>
+        <w:rPr>
+          <w:rStyle w:val="NormalTok"/>
+        </w:rPr>
+        <w:t xml:space="preserve">),</w:t>
+      </w:r>
+      <w:r>
+        <w:br w:type="textWrapping"/>
+      </w:r>
+      <w:r>
+        <w:rPr>
+          <w:rStyle w:val="NormalTok"/>
+        </w:rPr>
+        <w:t xml:space="preserve">      ANO,</w:t>
+      </w:r>
+      <w:r>
+        <w:br w:type="textWrapping"/>
+      </w:r>
+      <w:r>
+        <w:rPr>
+          <w:rStyle w:val="NormalTok"/>
+        </w:rPr>
+        <w:t xml:space="preserve">      UF,</w:t>
+      </w:r>
+      <w:r>
+        <w:br w:type="textWrapping"/>
+      </w:r>
+      <w:r>
+        <w:rPr>
+          <w:rStyle w:val="NormalTok"/>
+        </w:rPr>
+        <w:t xml:space="preserve">      MUNICIPIO,</w:t>
+      </w:r>
+      <w:r>
+        <w:br w:type="textWrapping"/>
+      </w:r>
+      <w:r>
+        <w:rPr>
+          <w:rStyle w:val="NormalTok"/>
+        </w:rPr>
+        <w:t xml:space="preserve">      RDPC,</w:t>
+      </w:r>
+      <w:r>
+        <w:br w:type="textWrapping"/>
+      </w:r>
+      <w:r>
+        <w:rPr>
+          <w:rStyle w:val="NormalTok"/>
+        </w:rPr>
+        <w:t xml:space="preserve">      IDHM,</w:t>
+      </w:r>
+      <w:r>
+        <w:br w:type="textWrapping"/>
+      </w:r>
+      <w:r>
+        <w:rPr>
+          <w:rStyle w:val="NormalTok"/>
+        </w:rPr>
+        <w:t xml:space="preserve">      ESPVIDA,</w:t>
+      </w:r>
+      <w:r>
+        <w:br w:type="textWrapping"/>
+      </w:r>
+      <w:r>
+        <w:rPr>
+          <w:rStyle w:val="NormalTok"/>
+        </w:rPr>
+        <w:t xml:space="preserve">      GINI,</w:t>
+      </w:r>
+      <w:r>
+        <w:br w:type="textWrapping"/>
+      </w:r>
+      <w:r>
+        <w:rPr>
+          <w:rStyle w:val="NormalTok"/>
+        </w:rPr>
+        <w:t xml:space="preserve">      PESOURB</w:t>
+      </w:r>
+      <w:r>
+        <w:br w:type="textWrapping"/>
+      </w:r>
+      <w:r>
+        <w:rPr>
+          <w:rStyle w:val="NormalTok"/>
+        </w:rPr>
+        <w:t xml:space="preserve">    ),</w:t>
+      </w:r>
+      <w:r>
+        <w:br w:type="textWrapping"/>
+      </w:r>
+      <w:r>
+        <w:rPr>
+          <w:rStyle w:val="NormalTok"/>
+        </w:rPr>
+        <w:t xml:space="preserve">    MUNICIPIO </w:t>
+      </w:r>
+      <w:r>
+        <w:rPr>
+          <w:rStyle w:val="OperatorTok"/>
+        </w:rPr>
+        <w:t xml:space="preserve">%in%</w:t>
+      </w:r>
+      <w:r>
+        <w:rPr>
+          <w:rStyle w:val="StringTok"/>
+        </w:rPr>
+        <w:t xml:space="preserve"> </w:t>
+      </w:r>
+      <w:r>
+        <w:rPr>
+          <w:rStyle w:val="KeywordTok"/>
+        </w:rPr>
+        <w:t xml:space="preserve">c</w:t>
+      </w:r>
+      <w:r>
+        <w:rPr>
+          <w:rStyle w:val="NormalTok"/>
+        </w:rPr>
+        <w:t xml:space="preserve">(</w:t>
+      </w:r>
+      <w:r>
+        <w:rPr>
+          <w:rStyle w:val="StringTok"/>
+        </w:rPr>
+        <w:t xml:space="preserve">"NOVO HAMBURGO"</w:t>
+      </w:r>
+      <w:r>
+        <w:rPr>
+          <w:rStyle w:val="NormalTok"/>
+        </w:rPr>
+        <w:t xml:space="preserve">, </w:t>
+      </w:r>
+      <w:r>
+        <w:rPr>
+          <w:rStyle w:val="StringTok"/>
+        </w:rPr>
+        <w:t xml:space="preserve">"SÃO LEOPOLDO"</w:t>
+      </w:r>
+      <w:r>
+        <w:rPr>
+          <w:rStyle w:val="NormalTok"/>
+        </w:rPr>
+        <w:t xml:space="preserve">, </w:t>
+      </w:r>
+      <w:r>
+        <w:rPr>
+          <w:rStyle w:val="StringTok"/>
+        </w:rPr>
+        <w:t xml:space="preserve">"SAPUCAIA DO SUL"</w:t>
+      </w:r>
+      <w:r>
+        <w:rPr>
+          <w:rStyle w:val="NormalTok"/>
+        </w:rPr>
+        <w:t xml:space="preserve">,</w:t>
+      </w:r>
+      <w:r>
+        <w:br w:type="textWrapping"/>
+      </w:r>
+      <w:r>
+        <w:rPr>
+          <w:rStyle w:val="NormalTok"/>
+        </w:rPr>
+        <w:t xml:space="preserve">                     </w:t>
+      </w:r>
+      <w:r>
+        <w:rPr>
+          <w:rStyle w:val="StringTok"/>
+        </w:rPr>
+        <w:t xml:space="preserve">"ESTEIO"</w:t>
+      </w:r>
+      <w:r>
+        <w:rPr>
+          <w:rStyle w:val="NormalTok"/>
+        </w:rPr>
+        <w:t xml:space="preserve">, </w:t>
+      </w:r>
+      <w:r>
+        <w:rPr>
+          <w:rStyle w:val="StringTok"/>
+        </w:rPr>
+        <w:t xml:space="preserve">"CANOAS"</w:t>
+      </w:r>
+      <w:r>
+        <w:rPr>
+          <w:rStyle w:val="NormalTok"/>
+        </w:rPr>
+        <w:t xml:space="preserve">, </w:t>
+      </w:r>
+      <w:r>
+        <w:rPr>
+          <w:rStyle w:val="StringTok"/>
+        </w:rPr>
+        <w:t xml:space="preserve">"PORTO ALEGRE"</w:t>
+      </w:r>
+      <w:r>
+        <w:rPr>
+          <w:rStyle w:val="NormalTok"/>
+        </w:rPr>
+        <w:t xml:space="preserve">, </w:t>
+      </w:r>
+      <w:r>
+        <w:rPr>
+          <w:rStyle w:val="StringTok"/>
+        </w:rPr>
+        <w:t xml:space="preserve">"GUAÍBA"</w:t>
+      </w:r>
+      <w:r>
+        <w:rPr>
+          <w:rStyle w:val="NormalTok"/>
+        </w:rPr>
+        <w:t xml:space="preserve">)</w:t>
+      </w:r>
+      <w:r>
+        <w:br w:type="textWrapping"/>
+      </w:r>
+      <w:r>
+        <w:rPr>
+          <w:rStyle w:val="NormalTok"/>
+        </w:rPr>
+        <w:t xml:space="preserve">  )</w:t>
+      </w:r>
+      <w:r>
+        <w:br w:type="textWrapping"/>
+      </w:r>
+      <w:r>
+        <w:br w:type="textWrapping"/>
+      </w:r>
+      <w:r>
+        <w:rPr>
+          <w:rStyle w:val="KeywordTok"/>
+        </w:rPr>
+        <w:t xml:space="preserve">head</w:t>
+      </w:r>
+      <w:r>
+        <w:rPr>
+          <w:rStyle w:val="NormalTok"/>
+        </w:rPr>
+        <w:t xml:space="preserve">(dadosrs)</w:t>
       </w:r>
     </w:p>
     <w:p>
@@ -346,7 +774,7 @@
         <w:rPr>
           <w:rStyle w:val="VerbatimChar"/>
         </w:rPr>
-        <w:t xml:space="preserve">## </w:t>
+        <w:t xml:space="preserve">## # A tibble: 6 x 8</w:t>
       </w:r>
       <w:r>
         <w:br w:type="textWrapping"/>
@@ -355,18 +783,16 @@
         <w:rPr>
           <w:rStyle w:val="VerbatimChar"/>
         </w:rPr>
-        <w:t xml:space="preserve">## Attaching package: 'dplyr'</w:t>
-      </w:r>
-    </w:p>
-    <w:p>
-      <w:pPr>
-        <w:pStyle w:val="SourceCode"/>
-      </w:pPr>
+        <w:t xml:space="preserve">##     ANO    UF MUNICIPIO      RDPC  IDHM ESPVIDA  GINI PESOURB</w:t>
+      </w:r>
+      <w:r>
+        <w:br w:type="textWrapping"/>
+      </w:r>
       <w:r>
         <w:rPr>
           <w:rStyle w:val="VerbatimChar"/>
         </w:rPr>
-        <w:t xml:space="preserve">## The following objects are masked from 'package:stats':</w:t>
+        <w:t xml:space="preserve">##   &lt;dbl&gt; &lt;dbl&gt; &lt;chr&gt;         &lt;dbl&gt; &lt;dbl&gt;   &lt;dbl&gt; &lt;dbl&gt;   &lt;dbl&gt;</w:t>
       </w:r>
       <w:r>
         <w:br w:type="textWrapping"/>
@@ -375,7 +801,7 @@
         <w:rPr>
           <w:rStyle w:val="VerbatimChar"/>
         </w:rPr>
-        <w:t xml:space="preserve">## </w:t>
+        <w:t xml:space="preserve">## 1  1991    43 CANOAS         522. 0.556    69.0 0.5    269258</w:t>
       </w:r>
       <w:r>
         <w:br w:type="textWrapping"/>
@@ -384,18 +810,16 @@
         <w:rPr>
           <w:rStyle w:val="VerbatimChar"/>
         </w:rPr>
-        <w:t xml:space="preserve">##     filter, lag</w:t>
-      </w:r>
-    </w:p>
-    <w:p>
-      <w:pPr>
-        <w:pStyle w:val="SourceCode"/>
-      </w:pPr>
+        <w:t xml:space="preserve">## 2  1991    43 ESTEIO         535. 0.589    69.5 0.48    70468</w:t>
+      </w:r>
+      <w:r>
+        <w:br w:type="textWrapping"/>
+      </w:r>
       <w:r>
         <w:rPr>
           <w:rStyle w:val="VerbatimChar"/>
         </w:rPr>
-        <w:t xml:space="preserve">## The following objects are masked from 'package:base':</w:t>
+        <w:t xml:space="preserve">## 3  1991    43 GUAÍBA         402. 0.522    70.0 0.48    72731</w:t>
       </w:r>
       <w:r>
         <w:br w:type="textWrapping"/>
@@ -404,7 +828,7 @@
         <w:rPr>
           <w:rStyle w:val="VerbatimChar"/>
         </w:rPr>
-        <w:t xml:space="preserve">## </w:t>
+        <w:t xml:space="preserve">## 4  1991    43 NOVO HAMBURGO  614. 0.544    68.9 0.53   201502</w:t>
       </w:r>
       <w:r>
         <w:br w:type="textWrapping"/>
@@ -413,348 +837,16 @@
         <w:rPr>
           <w:rStyle w:val="VerbatimChar"/>
         </w:rPr>
-        <w:t xml:space="preserve">##     intersect, setdiff, setequal, union</w:t>
-      </w:r>
-    </w:p>
-    <w:p>
-      <w:pPr>
-        <w:pStyle w:val="SourceCode"/>
-      </w:pPr>
-      <w:r>
-        <w:rPr>
-          <w:rStyle w:val="KeywordTok"/>
-        </w:rPr>
-        <w:t xml:space="preserve">library</w:t>
-      </w:r>
-      <w:r>
-        <w:rPr>
-          <w:rStyle w:val="NormalTok"/>
-        </w:rPr>
-        <w:t xml:space="preserve">(stringr)</w:t>
-      </w:r>
-      <w:r>
-        <w:br w:type="textWrapping"/>
-      </w:r>
-      <w:r>
-        <w:br w:type="textWrapping"/>
-      </w:r>
-      <w:r>
-        <w:rPr>
-          <w:rStyle w:val="NormalTok"/>
-        </w:rPr>
-        <w:t xml:space="preserve">dadosrs &lt;-</w:t>
-      </w:r>
-      <w:r>
-        <w:br w:type="textWrapping"/>
-      </w:r>
-      <w:r>
-        <w:rPr>
-          <w:rStyle w:val="StringTok"/>
-        </w:rPr>
-        <w:t xml:space="preserve">  </w:t>
-      </w:r>
-      <w:r>
-        <w:rPr>
-          <w:rStyle w:val="KeywordTok"/>
-        </w:rPr>
-        <w:t xml:space="preserve">filter</w:t>
-      </w:r>
-      <w:r>
-        <w:rPr>
-          <w:rStyle w:val="NormalTok"/>
-        </w:rPr>
-        <w:t xml:space="preserve">(</w:t>
-      </w:r>
-      <w:r>
-        <w:br w:type="textWrapping"/>
-      </w:r>
-      <w:r>
-        <w:rPr>
-          <w:rStyle w:val="NormalTok"/>
-        </w:rPr>
-        <w:t xml:space="preserve">    </w:t>
-      </w:r>
-      <w:r>
-        <w:rPr>
-          <w:rStyle w:val="KeywordTok"/>
-        </w:rPr>
-        <w:t xml:space="preserve">select</w:t>
-      </w:r>
-      <w:r>
-        <w:rPr>
-          <w:rStyle w:val="NormalTok"/>
-        </w:rPr>
-        <w:t xml:space="preserve">(</w:t>
-      </w:r>
-      <w:r>
-        <w:br w:type="textWrapping"/>
-      </w:r>
-      <w:r>
-        <w:rPr>
-          <w:rStyle w:val="NormalTok"/>
-        </w:rPr>
-        <w:t xml:space="preserve">      </w:t>
-      </w:r>
-      <w:r>
-        <w:rPr>
-          <w:rStyle w:val="KeywordTok"/>
-        </w:rPr>
-        <w:t xml:space="preserve">subset.data.frame</w:t>
-      </w:r>
-      <w:r>
-        <w:rPr>
-          <w:rStyle w:val="NormalTok"/>
-        </w:rPr>
-        <w:t xml:space="preserve">(dadosbrutos, UF </w:t>
-      </w:r>
-      <w:r>
-        <w:rPr>
-          <w:rStyle w:val="OperatorTok"/>
-        </w:rPr>
-        <w:t xml:space="preserve">==</w:t>
-      </w:r>
-      <w:r>
-        <w:rPr>
-          <w:rStyle w:val="StringTok"/>
-        </w:rPr>
-        <w:t xml:space="preserve"> </w:t>
-      </w:r>
-      <w:r>
-        <w:rPr>
-          <w:rStyle w:val="DecValTok"/>
-        </w:rPr>
-        <w:t xml:space="preserve">43</w:t>
-      </w:r>
-      <w:r>
-        <w:rPr>
-          <w:rStyle w:val="NormalTok"/>
-        </w:rPr>
-        <w:t xml:space="preserve">),</w:t>
-      </w:r>
-      <w:r>
-        <w:br w:type="textWrapping"/>
-      </w:r>
-      <w:r>
-        <w:rPr>
-          <w:rStyle w:val="NormalTok"/>
-        </w:rPr>
-        <w:t xml:space="preserve">      ANO,</w:t>
-      </w:r>
-      <w:r>
-        <w:br w:type="textWrapping"/>
-      </w:r>
-      <w:r>
-        <w:rPr>
-          <w:rStyle w:val="NormalTok"/>
-        </w:rPr>
-        <w:t xml:space="preserve">      UF,</w:t>
-      </w:r>
-      <w:r>
-        <w:br w:type="textWrapping"/>
-      </w:r>
-      <w:r>
-        <w:rPr>
-          <w:rStyle w:val="NormalTok"/>
-        </w:rPr>
-        <w:t xml:space="preserve">      MUNICIPIO,</w:t>
-      </w:r>
-      <w:r>
-        <w:br w:type="textWrapping"/>
-      </w:r>
-      <w:r>
-        <w:rPr>
-          <w:rStyle w:val="NormalTok"/>
-        </w:rPr>
-        <w:t xml:space="preserve">      RDPC,</w:t>
-      </w:r>
-      <w:r>
-        <w:br w:type="textWrapping"/>
-      </w:r>
-      <w:r>
-        <w:rPr>
-          <w:rStyle w:val="NormalTok"/>
-        </w:rPr>
-        <w:t xml:space="preserve">      IDHM,</w:t>
-      </w:r>
-      <w:r>
-        <w:br w:type="textWrapping"/>
-      </w:r>
-      <w:r>
-        <w:rPr>
-          <w:rStyle w:val="NormalTok"/>
-        </w:rPr>
-        <w:t xml:space="preserve">      ESPVIDA,</w:t>
-      </w:r>
-      <w:r>
-        <w:br w:type="textWrapping"/>
-      </w:r>
-      <w:r>
-        <w:rPr>
-          <w:rStyle w:val="NormalTok"/>
-        </w:rPr>
-        <w:t xml:space="preserve">      GINI,</w:t>
-      </w:r>
-      <w:r>
-        <w:br w:type="textWrapping"/>
-      </w:r>
-      <w:r>
-        <w:rPr>
-          <w:rStyle w:val="NormalTok"/>
-        </w:rPr>
-        <w:t xml:space="preserve">      PESOURB</w:t>
-      </w:r>
-      <w:r>
-        <w:br w:type="textWrapping"/>
-      </w:r>
-      <w:r>
-        <w:rPr>
-          <w:rStyle w:val="NormalTok"/>
-        </w:rPr>
-        <w:t xml:space="preserve">    ),</w:t>
-      </w:r>
-      <w:r>
-        <w:br w:type="textWrapping"/>
-      </w:r>
-      <w:r>
-        <w:rPr>
-          <w:rStyle w:val="NormalTok"/>
-        </w:rPr>
-        <w:t xml:space="preserve">    MUNICIPIO </w:t>
-      </w:r>
-      <w:r>
-        <w:rPr>
-          <w:rStyle w:val="OperatorTok"/>
-        </w:rPr>
-        <w:t xml:space="preserve">%in%</w:t>
-      </w:r>
-      <w:r>
-        <w:rPr>
-          <w:rStyle w:val="StringTok"/>
-        </w:rPr>
-        <w:t xml:space="preserve"> </w:t>
-      </w:r>
-      <w:r>
-        <w:rPr>
-          <w:rStyle w:val="KeywordTok"/>
-        </w:rPr>
-        <w:t xml:space="preserve">c</w:t>
-      </w:r>
-      <w:r>
-        <w:rPr>
-          <w:rStyle w:val="NormalTok"/>
-        </w:rPr>
-        <w:t xml:space="preserve">(</w:t>
-      </w:r>
-      <w:r>
-        <w:rPr>
-          <w:rStyle w:val="StringTok"/>
-        </w:rPr>
-        <w:t xml:space="preserve">"NOVO HAMBURGO"</w:t>
-      </w:r>
-      <w:r>
-        <w:rPr>
-          <w:rStyle w:val="NormalTok"/>
-        </w:rPr>
-        <w:t xml:space="preserve">, </w:t>
-      </w:r>
-      <w:r>
-        <w:rPr>
-          <w:rStyle w:val="StringTok"/>
-        </w:rPr>
-        <w:t xml:space="preserve">"SÃO LEOPOLDO"</w:t>
-      </w:r>
-      <w:r>
-        <w:rPr>
-          <w:rStyle w:val="NormalTok"/>
-        </w:rPr>
-        <w:t xml:space="preserve">, </w:t>
-      </w:r>
-      <w:r>
-        <w:rPr>
-          <w:rStyle w:val="StringTok"/>
-        </w:rPr>
-        <w:t xml:space="preserve">"SAPUCAIA DO SUL"</w:t>
-      </w:r>
-      <w:r>
-        <w:rPr>
-          <w:rStyle w:val="NormalTok"/>
-        </w:rPr>
-        <w:t xml:space="preserve">, </w:t>
-      </w:r>
-      <w:r>
-        <w:rPr>
-          <w:rStyle w:val="StringTok"/>
-        </w:rPr>
-        <w:t xml:space="preserve">"ESTEIO"</w:t>
-      </w:r>
-      <w:r>
-        <w:rPr>
-          <w:rStyle w:val="NormalTok"/>
-        </w:rPr>
-        <w:t xml:space="preserve">, </w:t>
-      </w:r>
-      <w:r>
-        <w:rPr>
-          <w:rStyle w:val="StringTok"/>
-        </w:rPr>
-        <w:t xml:space="preserve">"CANOAS"</w:t>
-      </w:r>
-      <w:r>
-        <w:rPr>
-          <w:rStyle w:val="NormalTok"/>
-        </w:rPr>
-        <w:t xml:space="preserve">, </w:t>
-      </w:r>
-      <w:r>
-        <w:rPr>
-          <w:rStyle w:val="StringTok"/>
-        </w:rPr>
-        <w:t xml:space="preserve">"PORTO ALEGRE"</w:t>
-      </w:r>
-      <w:r>
-        <w:rPr>
-          <w:rStyle w:val="NormalTok"/>
-        </w:rPr>
-        <w:t xml:space="preserve">, </w:t>
-      </w:r>
-      <w:r>
-        <w:rPr>
-          <w:rStyle w:val="StringTok"/>
-        </w:rPr>
-        <w:t xml:space="preserve">"GUAÍBA"</w:t>
-      </w:r>
-      <w:r>
-        <w:rPr>
-          <w:rStyle w:val="NormalTok"/>
-        </w:rPr>
-        <w:t xml:space="preserve">)</w:t>
-      </w:r>
-      <w:r>
-        <w:br w:type="textWrapping"/>
-      </w:r>
-      <w:r>
-        <w:rPr>
-          <w:rStyle w:val="NormalTok"/>
-        </w:rPr>
-        <w:t xml:space="preserve">  )</w:t>
-      </w:r>
-      <w:r>
-        <w:br w:type="textWrapping"/>
-      </w:r>
-      <w:r>
-        <w:br w:type="textWrapping"/>
-      </w:r>
-      <w:r>
-        <w:rPr>
-          <w:rStyle w:val="KeywordTok"/>
-        </w:rPr>
-        <w:t xml:space="preserve">View</w:t>
-      </w:r>
-      <w:r>
-        <w:rPr>
-          <w:rStyle w:val="NormalTok"/>
-        </w:rPr>
-        <w:t xml:space="preserve">(dadosrs)</w:t>
+        <w:t xml:space="preserve">## 5  1991    43 PORTO ALEGRE  1022. 0.66     69.9 0.570 1236024</w:t>
+      </w:r>
+      <w:r>
+        <w:br w:type="textWrapping"/>
+      </w:r>
+      <w:r>
+        <w:rPr>
+          <w:rStyle w:val="VerbatimChar"/>
+        </w:rPr>
+        <w:t xml:space="preserve">## 6  1991    43 SÃO LEOPOLDO   565. 0.543    67.9 0.55   160358</w:t>
       </w:r>
     </w:p>
     <w:p>
@@ -953,7 +1045,7 @@
     </w:lvl>
   </w:abstractNum>
   <w:abstractNum w:abstractNumId="990">
-    <w:nsid w:val="e062a49f"/>
+    <w:nsid w:val="6701e632"/>
     <w:multiLevelType w:val="multilevel"/>
     <w:lvl w:ilvl="0">
       <w:numFmt w:val="bullet"/>
@@ -1034,7 +1126,7 @@
     </w:lvl>
   </w:abstractNum>
   <w:abstractNum w:abstractNumId="99411">
-    <w:nsid w:val="85a0f059"/>
+    <w:nsid w:val="9d5a2ed9"/>
     <w:multiLevelType w:val="multilevel"/>
     <w:lvl w:ilvl="0">
       <w:start w:val="1"/>

</xml_diff>